<commit_message>
Finished up programming part 2
</commit_message>
<xml_diff>
--- a/programming.docx
+++ b/programming.docx
@@ -4,25 +4,43 @@
   <w:body>
     <w:p>
       <w:pPr>
-        <w:spacing w:line="240" w:lineRule="auto"/>
-        <w:rPr>
-          <w:rFonts w:ascii="Times New Roman" w:hAnsi="Times New Roman" w:cs="Times New Roman"/>
-          <w:sz w:val="24"/>
-          <w:szCs w:val="24"/>
-        </w:rPr>
-      </w:pPr>
-      <w:r>
-        <w:rPr>
-          <w:rFonts w:ascii="Times New Roman" w:hAnsi="Times New Roman" w:cs="Times New Roman"/>
-          <w:sz w:val="24"/>
-          <w:szCs w:val="24"/>
-        </w:rPr>
-        <w:t>Ryan Farr – rlf238</w:t>
-      </w:r>
-    </w:p>
-    <w:p>
-      <w:pPr>
-        <w:spacing w:line="240" w:lineRule="auto"/>
+        <w:spacing w:after="0" w:line="240" w:lineRule="auto"/>
+        <w:rPr>
+          <w:rFonts w:ascii="Times New Roman" w:hAnsi="Times New Roman" w:cs="Times New Roman"/>
+          <w:sz w:val="24"/>
+          <w:szCs w:val="24"/>
+        </w:rPr>
+      </w:pPr>
+      <w:r>
+        <w:rPr>
+          <w:rFonts w:ascii="Times New Roman" w:hAnsi="Times New Roman" w:cs="Times New Roman"/>
+          <w:sz w:val="24"/>
+          <w:szCs w:val="24"/>
+        </w:rPr>
+        <w:t>Ryan Farr</w:t>
+      </w:r>
+    </w:p>
+    <w:p>
+      <w:pPr>
+        <w:spacing w:after="0" w:line="240" w:lineRule="auto"/>
+        <w:rPr>
+          <w:rFonts w:ascii="Times New Roman" w:hAnsi="Times New Roman" w:cs="Times New Roman"/>
+          <w:sz w:val="24"/>
+          <w:szCs w:val="24"/>
+        </w:rPr>
+      </w:pPr>
+      <w:r>
+        <w:rPr>
+          <w:rFonts w:ascii="Times New Roman" w:hAnsi="Times New Roman" w:cs="Times New Roman"/>
+          <w:sz w:val="24"/>
+          <w:szCs w:val="24"/>
+        </w:rPr>
+        <w:t>Richard Hill</w:t>
+      </w:r>
+    </w:p>
+    <w:p>
+      <w:pPr>
+        <w:spacing w:after="0" w:line="240" w:lineRule="auto"/>
         <w:rPr>
           <w:rFonts w:ascii="Times New Roman" w:hAnsi="Times New Roman" w:cs="Times New Roman"/>
           <w:sz w:val="24"/>
@@ -168,6 +186,8 @@
     </w:p>
     <w:p>
       <w:pPr>
+        <w:pStyle w:val="ListParagraph"/>
+        <w:ind w:left="1440"/>
         <w:rPr>
           <w:rFonts w:ascii="Times New Roman" w:hAnsi="Times New Roman" w:cs="Times New Roman"/>
           <w:sz w:val="24"/>
@@ -270,7 +290,15 @@
           <w:sz w:val="24"/>
           <w:szCs w:val="24"/>
         </w:rPr>
-        <w:t>I’ve chosen to work with the foll</w:t>
+        <w:t>We</w:t>
+      </w:r>
+      <w:r>
+        <w:rPr>
+          <w:rFonts w:ascii="Times New Roman" w:hAnsi="Times New Roman" w:cs="Times New Roman"/>
+          <w:sz w:val="24"/>
+          <w:szCs w:val="24"/>
+        </w:rPr>
+        <w:t>’ve chosen to work with the foll</w:t>
       </w:r>
       <w:r>
         <w:rPr>
@@ -351,7 +379,55 @@
           <w:sz w:val="24"/>
           <w:szCs w:val="24"/>
         </w:rPr>
-        <w:t xml:space="preserve">To process the output, I’ve chosen to learn three separate functions, one for each color. I opted not to do grayscale because I wanted the output to look as </w:t>
+        <w:t xml:space="preserve">To process the output, </w:t>
+      </w:r>
+      <w:r>
+        <w:rPr>
+          <w:rFonts w:ascii="Times New Roman" w:hAnsi="Times New Roman" w:cs="Times New Roman"/>
+          <w:sz w:val="24"/>
+          <w:szCs w:val="24"/>
+        </w:rPr>
+        <w:t>we</w:t>
+      </w:r>
+      <w:r>
+        <w:rPr>
+          <w:rFonts w:ascii="Times New Roman" w:hAnsi="Times New Roman" w:cs="Times New Roman"/>
+          <w:sz w:val="24"/>
+          <w:szCs w:val="24"/>
+        </w:rPr>
+        <w:t xml:space="preserve">’ve chosen to learn three separate functions, one for each color. </w:t>
+      </w:r>
+      <w:r>
+        <w:rPr>
+          <w:rFonts w:ascii="Times New Roman" w:hAnsi="Times New Roman" w:cs="Times New Roman"/>
+          <w:sz w:val="24"/>
+          <w:szCs w:val="24"/>
+        </w:rPr>
+        <w:t>We</w:t>
+      </w:r>
+      <w:r>
+        <w:rPr>
+          <w:rFonts w:ascii="Times New Roman" w:hAnsi="Times New Roman" w:cs="Times New Roman"/>
+          <w:sz w:val="24"/>
+          <w:szCs w:val="24"/>
+        </w:rPr>
+        <w:t xml:space="preserve"> opted not to do grayscale because </w:t>
+      </w:r>
+      <w:r>
+        <w:rPr>
+          <w:rFonts w:ascii="Times New Roman" w:hAnsi="Times New Roman" w:cs="Times New Roman"/>
+          <w:sz w:val="24"/>
+          <w:szCs w:val="24"/>
+        </w:rPr>
+        <w:t>We</w:t>
+      </w:r>
+      <w:r>
+        <w:rPr>
+          <w:rFonts w:ascii="Times New Roman" w:hAnsi="Times New Roman" w:cs="Times New Roman"/>
+          <w:sz w:val="24"/>
+          <w:szCs w:val="24"/>
+        </w:rPr>
+        <w:t xml:space="preserve"> wanted the output to look as </w:t>
       </w:r>
       <w:proofErr w:type="gramStart"/>
       <w:r>
@@ -401,7 +477,23 @@
           <w:sz w:val="24"/>
           <w:szCs w:val="24"/>
         </w:rPr>
-        <w:t xml:space="preserve">For random forest regression I’ve chosen to use </w:t>
+        <w:t xml:space="preserve">For random forest regression </w:t>
+      </w:r>
+      <w:r>
+        <w:rPr>
+          <w:rFonts w:ascii="Times New Roman" w:hAnsi="Times New Roman" w:cs="Times New Roman"/>
+          <w:sz w:val="24"/>
+          <w:szCs w:val="24"/>
+        </w:rPr>
+        <w:t>We</w:t>
+      </w:r>
+      <w:r>
+        <w:rPr>
+          <w:rFonts w:ascii="Times New Roman" w:hAnsi="Times New Roman" w:cs="Times New Roman"/>
+          <w:sz w:val="24"/>
+          <w:szCs w:val="24"/>
+        </w:rPr>
+        <w:t xml:space="preserve">’ve chosen to use </w:t>
       </w:r>
       <w:proofErr w:type="spellStart"/>
       <w:r>
@@ -1005,17 +1097,426 @@
           <w:sz w:val="24"/>
           <w:szCs w:val="24"/>
         </w:rPr>
-        <w:t>As can be seen, the depth heavily influences the result. With additional depth we see a larger number of colo</w:t>
-      </w:r>
+        <w:t>As can be seen, the depth heavily influences the result. With additional depth we see a larger number of colors used</w:t>
+      </w:r>
+      <w:r>
+        <w:rPr>
+          <w:rFonts w:ascii="Times New Roman" w:hAnsi="Times New Roman" w:cs="Times New Roman"/>
+          <w:sz w:val="24"/>
+          <w:szCs w:val="24"/>
+        </w:rPr>
+        <w:t xml:space="preserve"> and a reasonable approximation of the image at a depth of 15. </w:t>
+      </w:r>
+      <w:r>
+        <w:rPr>
+          <w:rFonts w:ascii="Times New Roman" w:hAnsi="Times New Roman" w:cs="Times New Roman"/>
+          <w:sz w:val="24"/>
+          <w:szCs w:val="24"/>
+        </w:rPr>
+        <w:t>By increasing the depth we’re</w:t>
+      </w:r>
+      <w:r>
+        <w:rPr>
+          <w:rFonts w:ascii="Times New Roman" w:hAnsi="Times New Roman" w:cs="Times New Roman"/>
+          <w:sz w:val="24"/>
+          <w:szCs w:val="24"/>
+        </w:rPr>
+        <w:t xml:space="preserve"> exponentially increasing the splits and number of colors. As can be seen, even with a depth of 15 it looks quite blocky and some of the colors appear more extreme than they should be – the blocky nature is because the tree is simply splitting the space and the extreme colors are because we only have one tree voting. With a true forest we</w:t>
+      </w:r>
+      <w:r>
+        <w:rPr>
+          <w:rFonts w:ascii="Times New Roman" w:hAnsi="Times New Roman" w:cs="Times New Roman"/>
+          <w:sz w:val="24"/>
+          <w:szCs w:val="24"/>
+        </w:rPr>
+        <w:t xml:space="preserve"> </w:t>
+      </w:r>
+      <w:r>
+        <w:rPr>
+          <w:rFonts w:ascii="Times New Roman" w:hAnsi="Times New Roman" w:cs="Times New Roman"/>
+          <w:sz w:val="24"/>
+          <w:szCs w:val="24"/>
+        </w:rPr>
+        <w:t xml:space="preserve">would expect those colors </w:t>
+      </w:r>
+      <w:r>
+        <w:rPr>
+          <w:rFonts w:ascii="Times New Roman" w:hAnsi="Times New Roman" w:cs="Times New Roman"/>
+          <w:sz w:val="24"/>
+          <w:szCs w:val="24"/>
+        </w:rPr>
+        <w:lastRenderedPageBreak/>
+        <w:t>to become smoother</w:t>
+      </w:r>
+      <w:r>
+        <w:rPr>
+          <w:rFonts w:ascii="Times New Roman" w:hAnsi="Times New Roman" w:cs="Times New Roman"/>
+          <w:sz w:val="24"/>
+          <w:szCs w:val="24"/>
+        </w:rPr>
+        <w:t>, though th</w:t>
+      </w:r>
+      <w:r>
+        <w:rPr>
+          <w:rFonts w:ascii="Times New Roman" w:hAnsi="Times New Roman" w:cs="Times New Roman"/>
+          <w:sz w:val="24"/>
+          <w:szCs w:val="24"/>
+        </w:rPr>
+        <w:t>is shouldn’t affect how “blocky” the output is</w:t>
+      </w:r>
+      <w:r>
+        <w:rPr>
+          <w:rFonts w:ascii="Times New Roman" w:hAnsi="Times New Roman" w:cs="Times New Roman"/>
+          <w:sz w:val="24"/>
+          <w:szCs w:val="24"/>
+        </w:rPr>
+        <w:t>.</w:t>
+      </w:r>
+    </w:p>
+    <w:p>
+      <w:pPr>
+        <w:pStyle w:val="ListParagraph"/>
+        <w:ind w:left="2160"/>
+        <w:rPr>
+          <w:rFonts w:ascii="Times New Roman" w:hAnsi="Times New Roman" w:cs="Times New Roman"/>
+          <w:sz w:val="24"/>
+          <w:szCs w:val="24"/>
+        </w:rPr>
+      </w:pPr>
+    </w:p>
+    <w:p>
+      <w:pPr>
+        <w:pStyle w:val="ListParagraph"/>
+        <w:numPr>
+          <w:ilvl w:val="2"/>
+          <w:numId w:val="1"/>
+        </w:numPr>
+        <w:rPr>
+          <w:rFonts w:ascii="Times New Roman" w:hAnsi="Times New Roman" w:cs="Times New Roman"/>
+          <w:sz w:val="24"/>
+          <w:szCs w:val="24"/>
+        </w:rPr>
+      </w:pPr>
+      <w:r>
+        <w:rPr>
+          <w:noProof/>
+        </w:rPr>
+        <w:drawing>
+          <wp:anchor distT="0" distB="0" distL="114300" distR="114300" simplePos="0" relativeHeight="251668480" behindDoc="0" locked="0" layoutInCell="1" allowOverlap="1" wp14:anchorId="6F4B0072" wp14:editId="1DE3F761">
+            <wp:simplePos x="0" y="0"/>
+            <wp:positionH relativeFrom="column">
+              <wp:posOffset>4284345</wp:posOffset>
+            </wp:positionH>
+            <wp:positionV relativeFrom="paragraph">
+              <wp:posOffset>400050</wp:posOffset>
+            </wp:positionV>
+            <wp:extent cx="2063750" cy="1402715"/>
+            <wp:effectExtent l="0" t="0" r="0" b="6985"/>
+            <wp:wrapSquare wrapText="bothSides"/>
+            <wp:docPr id="16" name="Picture 16"/>
+            <wp:cNvGraphicFramePr>
+              <a:graphicFrameLocks xmlns:a="http://schemas.openxmlformats.org/drawingml/2006/main" noChangeAspect="1"/>
+            </wp:cNvGraphicFramePr>
+            <a:graphic xmlns:a="http://schemas.openxmlformats.org/drawingml/2006/main">
+              <a:graphicData uri="http://schemas.openxmlformats.org/drawingml/2006/picture">
+                <pic:pic xmlns:pic="http://schemas.openxmlformats.org/drawingml/2006/picture">
+                  <pic:nvPicPr>
+                    <pic:cNvPr id="1" name=""/>
+                    <pic:cNvPicPr/>
+                  </pic:nvPicPr>
+                  <pic:blipFill>
+                    <a:blip r:embed="rId13">
+                      <a:extLst>
+                        <a:ext uri="{28A0092B-C50C-407E-A947-70E740481C1C}">
+                          <a14:useLocalDpi xmlns:a14="http://schemas.microsoft.com/office/drawing/2010/main" val="0"/>
+                        </a:ext>
+                      </a:extLst>
+                    </a:blip>
+                    <a:stretch>
+                      <a:fillRect/>
+                    </a:stretch>
+                  </pic:blipFill>
+                  <pic:spPr>
+                    <a:xfrm>
+                      <a:off x="0" y="0"/>
+                      <a:ext cx="2063750" cy="1402715"/>
+                    </a:xfrm>
+                    <a:prstGeom prst="rect">
+                      <a:avLst/>
+                    </a:prstGeom>
+                  </pic:spPr>
+                </pic:pic>
+              </a:graphicData>
+            </a:graphic>
+            <wp14:sizeRelH relativeFrom="margin">
+              <wp14:pctWidth>0</wp14:pctWidth>
+            </wp14:sizeRelH>
+            <wp14:sizeRelV relativeFrom="margin">
+              <wp14:pctHeight>0</wp14:pctHeight>
+            </wp14:sizeRelV>
+          </wp:anchor>
+        </w:drawing>
+      </w:r>
+      <w:r>
+        <w:rPr>
+          <w:rFonts w:ascii="Times New Roman" w:hAnsi="Times New Roman" w:cs="Times New Roman"/>
+          <w:sz w:val="24"/>
+          <w:szCs w:val="24"/>
+        </w:rPr>
+        <w:t>Below are the results using a random forest of depth seven with 1, 3, 5, 10, and 100 trees.</w:t>
+      </w:r>
+    </w:p>
+    <w:p>
+      <w:pPr>
+        <w:pStyle w:val="ListParagraph"/>
+        <w:ind w:left="2160"/>
+        <w:rPr>
+          <w:rFonts w:ascii="Times New Roman" w:hAnsi="Times New Roman" w:cs="Times New Roman"/>
+          <w:sz w:val="24"/>
+          <w:szCs w:val="24"/>
+        </w:rPr>
+      </w:pPr>
       <w:bookmarkStart w:id="0" w:name="_GoBack"/>
+      <w:r>
+        <w:rPr>
+          <w:noProof/>
+        </w:rPr>
+        <w:drawing>
+          <wp:anchor distT="0" distB="0" distL="114300" distR="114300" simplePos="0" relativeHeight="251669504" behindDoc="0" locked="0" layoutInCell="1" allowOverlap="1" wp14:anchorId="71FCFB3F" wp14:editId="53E890C8">
+            <wp:simplePos x="0" y="0"/>
+            <wp:positionH relativeFrom="margin">
+              <wp:posOffset>925032</wp:posOffset>
+            </wp:positionH>
+            <wp:positionV relativeFrom="paragraph">
+              <wp:posOffset>1445895</wp:posOffset>
+            </wp:positionV>
+            <wp:extent cx="2179320" cy="1484630"/>
+            <wp:effectExtent l="0" t="0" r="0" b="1270"/>
+            <wp:wrapSquare wrapText="bothSides"/>
+            <wp:docPr id="17" name="Picture 17"/>
+            <wp:cNvGraphicFramePr>
+              <a:graphicFrameLocks xmlns:a="http://schemas.openxmlformats.org/drawingml/2006/main" noChangeAspect="1"/>
+            </wp:cNvGraphicFramePr>
+            <a:graphic xmlns:a="http://schemas.openxmlformats.org/drawingml/2006/main">
+              <a:graphicData uri="http://schemas.openxmlformats.org/drawingml/2006/picture">
+                <pic:pic xmlns:pic="http://schemas.openxmlformats.org/drawingml/2006/picture">
+                  <pic:nvPicPr>
+                    <pic:cNvPr id="1" name=""/>
+                    <pic:cNvPicPr/>
+                  </pic:nvPicPr>
+                  <pic:blipFill>
+                    <a:blip r:embed="rId14">
+                      <a:extLst>
+                        <a:ext uri="{28A0092B-C50C-407E-A947-70E740481C1C}">
+                          <a14:useLocalDpi xmlns:a14="http://schemas.microsoft.com/office/drawing/2010/main" val="0"/>
+                        </a:ext>
+                      </a:extLst>
+                    </a:blip>
+                    <a:stretch>
+                      <a:fillRect/>
+                    </a:stretch>
+                  </pic:blipFill>
+                  <pic:spPr>
+                    <a:xfrm>
+                      <a:off x="0" y="0"/>
+                      <a:ext cx="2179320" cy="1484630"/>
+                    </a:xfrm>
+                    <a:prstGeom prst="rect">
+                      <a:avLst/>
+                    </a:prstGeom>
+                  </pic:spPr>
+                </pic:pic>
+              </a:graphicData>
+            </a:graphic>
+            <wp14:sizeRelH relativeFrom="margin">
+              <wp14:pctWidth>0</wp14:pctWidth>
+            </wp14:sizeRelH>
+            <wp14:sizeRelV relativeFrom="margin">
+              <wp14:pctHeight>0</wp14:pctHeight>
+            </wp14:sizeRelV>
+          </wp:anchor>
+        </w:drawing>
+      </w:r>
       <w:bookmarkEnd w:id="0"/>
       <w:r>
         <w:rPr>
-          <w:rFonts w:ascii="Times New Roman" w:hAnsi="Times New Roman" w:cs="Times New Roman"/>
-          <w:sz w:val="24"/>
-          <w:szCs w:val="24"/>
-        </w:rPr>
-        <w:t xml:space="preserve">rs used </w:t>
+          <w:noProof/>
+        </w:rPr>
+        <w:drawing>
+          <wp:anchor distT="0" distB="0" distL="114300" distR="114300" simplePos="0" relativeHeight="251670528" behindDoc="0" locked="0" layoutInCell="1" allowOverlap="1" wp14:anchorId="100DDCD7" wp14:editId="2C1A61D0">
+            <wp:simplePos x="0" y="0"/>
+            <wp:positionH relativeFrom="column">
+              <wp:posOffset>3604245</wp:posOffset>
+            </wp:positionH>
+            <wp:positionV relativeFrom="paragraph">
+              <wp:posOffset>1446530</wp:posOffset>
+            </wp:positionV>
+            <wp:extent cx="2178685" cy="1484630"/>
+            <wp:effectExtent l="0" t="0" r="0" b="1270"/>
+            <wp:wrapSquare wrapText="bothSides"/>
+            <wp:docPr id="18" name="Picture 18"/>
+            <wp:cNvGraphicFramePr>
+              <a:graphicFrameLocks xmlns:a="http://schemas.openxmlformats.org/drawingml/2006/main" noChangeAspect="1"/>
+            </wp:cNvGraphicFramePr>
+            <a:graphic xmlns:a="http://schemas.openxmlformats.org/drawingml/2006/main">
+              <a:graphicData uri="http://schemas.openxmlformats.org/drawingml/2006/picture">
+                <pic:pic xmlns:pic="http://schemas.openxmlformats.org/drawingml/2006/picture">
+                  <pic:nvPicPr>
+                    <pic:cNvPr id="1" name=""/>
+                    <pic:cNvPicPr/>
+                  </pic:nvPicPr>
+                  <pic:blipFill>
+                    <a:blip r:embed="rId15">
+                      <a:extLst>
+                        <a:ext uri="{28A0092B-C50C-407E-A947-70E740481C1C}">
+                          <a14:useLocalDpi xmlns:a14="http://schemas.microsoft.com/office/drawing/2010/main" val="0"/>
+                        </a:ext>
+                      </a:extLst>
+                    </a:blip>
+                    <a:stretch>
+                      <a:fillRect/>
+                    </a:stretch>
+                  </pic:blipFill>
+                  <pic:spPr>
+                    <a:xfrm>
+                      <a:off x="0" y="0"/>
+                      <a:ext cx="2178685" cy="1484630"/>
+                    </a:xfrm>
+                    <a:prstGeom prst="rect">
+                      <a:avLst/>
+                    </a:prstGeom>
+                  </pic:spPr>
+                </pic:pic>
+              </a:graphicData>
+            </a:graphic>
+            <wp14:sizeRelH relativeFrom="margin">
+              <wp14:pctWidth>0</wp14:pctWidth>
+            </wp14:sizeRelH>
+            <wp14:sizeRelV relativeFrom="margin">
+              <wp14:pctHeight>0</wp14:pctHeight>
+            </wp14:sizeRelV>
+          </wp:anchor>
+        </w:drawing>
+      </w:r>
+      <w:r>
+        <w:rPr>
+          <w:noProof/>
+        </w:rPr>
+        <w:drawing>
+          <wp:anchor distT="0" distB="0" distL="114300" distR="114300" simplePos="0" relativeHeight="251667456" behindDoc="0" locked="0" layoutInCell="1" allowOverlap="1" wp14:anchorId="31FFB92C" wp14:editId="7212DCD7">
+            <wp:simplePos x="0" y="0"/>
+            <wp:positionH relativeFrom="column">
+              <wp:posOffset>2146270</wp:posOffset>
+            </wp:positionH>
+            <wp:positionV relativeFrom="paragraph">
+              <wp:posOffset>635</wp:posOffset>
+            </wp:positionV>
+            <wp:extent cx="2089150" cy="1435100"/>
+            <wp:effectExtent l="0" t="0" r="6350" b="0"/>
+            <wp:wrapSquare wrapText="bothSides"/>
+            <wp:docPr id="15" name="Picture 15"/>
+            <wp:cNvGraphicFramePr>
+              <a:graphicFrameLocks xmlns:a="http://schemas.openxmlformats.org/drawingml/2006/main" noChangeAspect="1"/>
+            </wp:cNvGraphicFramePr>
+            <a:graphic xmlns:a="http://schemas.openxmlformats.org/drawingml/2006/main">
+              <a:graphicData uri="http://schemas.openxmlformats.org/drawingml/2006/picture">
+                <pic:pic xmlns:pic="http://schemas.openxmlformats.org/drawingml/2006/picture">
+                  <pic:nvPicPr>
+                    <pic:cNvPr id="1" name=""/>
+                    <pic:cNvPicPr/>
+                  </pic:nvPicPr>
+                  <pic:blipFill>
+                    <a:blip r:embed="rId16">
+                      <a:extLst>
+                        <a:ext uri="{28A0092B-C50C-407E-A947-70E740481C1C}">
+                          <a14:useLocalDpi xmlns:a14="http://schemas.microsoft.com/office/drawing/2010/main" val="0"/>
+                        </a:ext>
+                      </a:extLst>
+                    </a:blip>
+                    <a:stretch>
+                      <a:fillRect/>
+                    </a:stretch>
+                  </pic:blipFill>
+                  <pic:spPr>
+                    <a:xfrm>
+                      <a:off x="0" y="0"/>
+                      <a:ext cx="2089150" cy="1435100"/>
+                    </a:xfrm>
+                    <a:prstGeom prst="rect">
+                      <a:avLst/>
+                    </a:prstGeom>
+                  </pic:spPr>
+                </pic:pic>
+              </a:graphicData>
+            </a:graphic>
+            <wp14:sizeRelH relativeFrom="margin">
+              <wp14:pctWidth>0</wp14:pctWidth>
+            </wp14:sizeRelH>
+            <wp14:sizeRelV relativeFrom="margin">
+              <wp14:pctHeight>0</wp14:pctHeight>
+            </wp14:sizeRelV>
+          </wp:anchor>
+        </w:drawing>
+      </w:r>
+      <w:r>
+        <w:rPr>
+          <w:noProof/>
+        </w:rPr>
+        <w:drawing>
+          <wp:anchor distT="0" distB="0" distL="114300" distR="114300" simplePos="0" relativeHeight="251666432" behindDoc="0" locked="0" layoutInCell="1" allowOverlap="1" wp14:anchorId="6FF1C877" wp14:editId="5362CA71">
+            <wp:simplePos x="0" y="0"/>
+            <wp:positionH relativeFrom="margin">
+              <wp:align>left</wp:align>
+            </wp:positionH>
+            <wp:positionV relativeFrom="paragraph">
+              <wp:posOffset>635</wp:posOffset>
+            </wp:positionV>
+            <wp:extent cx="2146300" cy="1424305"/>
+            <wp:effectExtent l="0" t="0" r="6350" b="4445"/>
+            <wp:wrapSquare wrapText="bothSides"/>
+            <wp:docPr id="14" name="Picture 14"/>
+            <wp:cNvGraphicFramePr>
+              <a:graphicFrameLocks xmlns:a="http://schemas.openxmlformats.org/drawingml/2006/main" noChangeAspect="1"/>
+            </wp:cNvGraphicFramePr>
+            <a:graphic xmlns:a="http://schemas.openxmlformats.org/drawingml/2006/main">
+              <a:graphicData uri="http://schemas.openxmlformats.org/drawingml/2006/picture">
+                <pic:pic xmlns:pic="http://schemas.openxmlformats.org/drawingml/2006/picture">
+                  <pic:nvPicPr>
+                    <pic:cNvPr id="1" name=""/>
+                    <pic:cNvPicPr/>
+                  </pic:nvPicPr>
+                  <pic:blipFill>
+                    <a:blip r:embed="rId17">
+                      <a:extLst>
+                        <a:ext uri="{28A0092B-C50C-407E-A947-70E740481C1C}">
+                          <a14:useLocalDpi xmlns:a14="http://schemas.microsoft.com/office/drawing/2010/main" val="0"/>
+                        </a:ext>
+                      </a:extLst>
+                    </a:blip>
+                    <a:stretch>
+                      <a:fillRect/>
+                    </a:stretch>
+                  </pic:blipFill>
+                  <pic:spPr>
+                    <a:xfrm>
+                      <a:off x="0" y="0"/>
+                      <a:ext cx="2156913" cy="1431792"/>
+                    </a:xfrm>
+                    <a:prstGeom prst="rect">
+                      <a:avLst/>
+                    </a:prstGeom>
+                  </pic:spPr>
+                </pic:pic>
+              </a:graphicData>
+            </a:graphic>
+            <wp14:sizeRelH relativeFrom="margin">
+              <wp14:pctWidth>0</wp14:pctWidth>
+            </wp14:sizeRelH>
+            <wp14:sizeRelV relativeFrom="margin">
+              <wp14:pctHeight>0</wp14:pctHeight>
+            </wp14:sizeRelV>
+          </wp:anchor>
+        </w:drawing>
       </w:r>
     </w:p>
     <w:p>
@@ -1116,6 +1617,110 @@
           <w:szCs w:val="24"/>
         </w:rPr>
       </w:pPr>
+      <w:r>
+        <w:rPr>
+          <w:rFonts w:ascii="Times New Roman" w:hAnsi="Times New Roman" w:cs="Times New Roman"/>
+          <w:sz w:val="24"/>
+          <w:szCs w:val="24"/>
+        </w:rPr>
+        <w:t>As can be seen, adding trees to our forest does influence the result, though not as drastically as the depth of the trees. We see that the number of colors across the images appears constant</w:t>
+      </w:r>
+      <w:r>
+        <w:rPr>
+          <w:rFonts w:ascii="Times New Roman" w:hAnsi="Times New Roman" w:cs="Times New Roman"/>
+          <w:sz w:val="24"/>
+          <w:szCs w:val="24"/>
+        </w:rPr>
+        <w:t xml:space="preserve"> and all images have similar segmentation</w:t>
+      </w:r>
+      <w:r>
+        <w:rPr>
+          <w:rFonts w:ascii="Times New Roman" w:hAnsi="Times New Roman" w:cs="Times New Roman"/>
+          <w:sz w:val="24"/>
+          <w:szCs w:val="24"/>
+        </w:rPr>
+        <w:t xml:space="preserve">, but with more trees the image </w:t>
+      </w:r>
+      <w:r>
+        <w:rPr>
+          <w:rFonts w:ascii="Times New Roman" w:hAnsi="Times New Roman" w:cs="Times New Roman"/>
+          <w:sz w:val="24"/>
+          <w:szCs w:val="24"/>
+        </w:rPr>
+        <w:t>appears</w:t>
+      </w:r>
+      <w:r>
+        <w:rPr>
+          <w:rFonts w:ascii="Times New Roman" w:hAnsi="Times New Roman" w:cs="Times New Roman"/>
+          <w:sz w:val="24"/>
+          <w:szCs w:val="24"/>
+        </w:rPr>
+        <w:t xml:space="preserve"> much less “blocky”</w:t>
+      </w:r>
+      <w:r>
+        <w:rPr>
+          <w:rFonts w:ascii="Times New Roman" w:hAnsi="Times New Roman" w:cs="Times New Roman"/>
+          <w:sz w:val="24"/>
+          <w:szCs w:val="24"/>
+        </w:rPr>
+        <w:t xml:space="preserve"> (not because the segmentation is better, but because the colors are less extreme) </w:t>
+      </w:r>
+      <w:r>
+        <w:rPr>
+          <w:rFonts w:ascii="Times New Roman" w:hAnsi="Times New Roman" w:cs="Times New Roman"/>
+          <w:sz w:val="24"/>
+          <w:szCs w:val="24"/>
+        </w:rPr>
+        <w:t>and end</w:t>
+      </w:r>
+      <w:r>
+        <w:rPr>
+          <w:rFonts w:ascii="Times New Roman" w:hAnsi="Times New Roman" w:cs="Times New Roman"/>
+          <w:sz w:val="24"/>
+          <w:szCs w:val="24"/>
+        </w:rPr>
+        <w:t>s</w:t>
+      </w:r>
+      <w:r>
+        <w:rPr>
+          <w:rFonts w:ascii="Times New Roman" w:hAnsi="Times New Roman" w:cs="Times New Roman"/>
+          <w:sz w:val="24"/>
+          <w:szCs w:val="24"/>
+        </w:rPr>
+        <w:t xml:space="preserve"> up with colors much closer to the true values.</w:t>
+      </w:r>
+      <w:r>
+        <w:rPr>
+          <w:rFonts w:ascii="Times New Roman" w:hAnsi="Times New Roman" w:cs="Times New Roman"/>
+          <w:sz w:val="24"/>
+          <w:szCs w:val="24"/>
+        </w:rPr>
+        <w:t xml:space="preserve"> This is because we have the same number of leaf nodes per tree</w:t>
+      </w:r>
+      <w:r>
+        <w:rPr>
+          <w:rFonts w:ascii="Times New Roman" w:hAnsi="Times New Roman" w:cs="Times New Roman"/>
+          <w:sz w:val="24"/>
+          <w:szCs w:val="24"/>
+        </w:rPr>
+        <w:t xml:space="preserve"> (same number of colors possible)</w:t>
+      </w:r>
+      <w:r>
+        <w:rPr>
+          <w:rFonts w:ascii="Times New Roman" w:hAnsi="Times New Roman" w:cs="Times New Roman"/>
+          <w:sz w:val="24"/>
+          <w:szCs w:val="24"/>
+        </w:rPr>
+        <w:t xml:space="preserve"> but more trees voting on the output color of each pixel, </w:t>
+      </w:r>
+      <w:r>
+        <w:rPr>
+          <w:rFonts w:ascii="Times New Roman" w:hAnsi="Times New Roman" w:cs="Times New Roman"/>
+          <w:sz w:val="24"/>
+          <w:szCs w:val="24"/>
+        </w:rPr>
+        <w:t>which helps get the colors used closer to the true values.</w:t>
+      </w:r>
     </w:p>
     <w:p>
       <w:pPr>
@@ -1131,6 +1736,378 @@
     <w:p>
       <w:pPr>
         <w:pStyle w:val="ListParagraph"/>
+        <w:numPr>
+          <w:ilvl w:val="2"/>
+          <w:numId w:val="1"/>
+        </w:numPr>
+        <w:rPr>
+          <w:rFonts w:ascii="Times New Roman" w:hAnsi="Times New Roman" w:cs="Times New Roman"/>
+          <w:sz w:val="24"/>
+          <w:szCs w:val="24"/>
+        </w:rPr>
+      </w:pPr>
+      <w:r>
+        <w:rPr>
+          <w:rFonts w:ascii="Times New Roman" w:hAnsi="Times New Roman" w:cs="Times New Roman"/>
+          <w:sz w:val="24"/>
+          <w:szCs w:val="24"/>
+        </w:rPr>
+        <w:t xml:space="preserve">Below is the output of a 1-NN regressor on the same Mona Lisa image. The output appears almost painterly with a great assortment of colors (up to 5,000 unique colors). It appears this way because </w:t>
+      </w:r>
+      <w:r>
+        <w:rPr>
+          <w:rFonts w:ascii="Times New Roman" w:hAnsi="Times New Roman" w:cs="Times New Roman"/>
+          <w:sz w:val="24"/>
+          <w:szCs w:val="24"/>
+        </w:rPr>
+        <w:t>each pixel is taking the color of the closest neighbor in the randomly selected points, which has the effect of making blotches of color in the output.</w:t>
+      </w:r>
+    </w:p>
+    <w:p>
+      <w:pPr>
+        <w:pStyle w:val="ListParagraph"/>
+        <w:numPr>
+          <w:ilvl w:val="2"/>
+          <w:numId w:val="1"/>
+        </w:numPr>
+        <w:rPr>
+          <w:rFonts w:ascii="Times New Roman" w:hAnsi="Times New Roman" w:cs="Times New Roman"/>
+          <w:sz w:val="24"/>
+          <w:szCs w:val="24"/>
+        </w:rPr>
+      </w:pPr>
+      <w:r>
+        <w:rPr>
+          <w:noProof/>
+        </w:rPr>
+        <w:lastRenderedPageBreak/>
+        <w:drawing>
+          <wp:anchor distT="0" distB="0" distL="114300" distR="114300" simplePos="0" relativeHeight="251675648" behindDoc="0" locked="0" layoutInCell="1" allowOverlap="1" wp14:anchorId="67E88423" wp14:editId="0CA91F2A">
+            <wp:simplePos x="0" y="0"/>
+            <wp:positionH relativeFrom="column">
+              <wp:posOffset>2200910</wp:posOffset>
+            </wp:positionH>
+            <wp:positionV relativeFrom="paragraph">
+              <wp:posOffset>4965065</wp:posOffset>
+            </wp:positionV>
+            <wp:extent cx="2136775" cy="1436370"/>
+            <wp:effectExtent l="0" t="0" r="0" b="0"/>
+            <wp:wrapTopAndBottom/>
+            <wp:docPr id="24" name="Picture 24"/>
+            <wp:cNvGraphicFramePr>
+              <a:graphicFrameLocks xmlns:a="http://schemas.openxmlformats.org/drawingml/2006/main" noChangeAspect="1"/>
+            </wp:cNvGraphicFramePr>
+            <a:graphic xmlns:a="http://schemas.openxmlformats.org/drawingml/2006/main">
+              <a:graphicData uri="http://schemas.openxmlformats.org/drawingml/2006/picture">
+                <pic:pic xmlns:pic="http://schemas.openxmlformats.org/drawingml/2006/picture">
+                  <pic:nvPicPr>
+                    <pic:cNvPr id="1" name=""/>
+                    <pic:cNvPicPr/>
+                  </pic:nvPicPr>
+                  <pic:blipFill>
+                    <a:blip r:embed="rId18">
+                      <a:extLst>
+                        <a:ext uri="{28A0092B-C50C-407E-A947-70E740481C1C}">
+                          <a14:useLocalDpi xmlns:a14="http://schemas.microsoft.com/office/drawing/2010/main" val="0"/>
+                        </a:ext>
+                      </a:extLst>
+                    </a:blip>
+                    <a:stretch>
+                      <a:fillRect/>
+                    </a:stretch>
+                  </pic:blipFill>
+                  <pic:spPr>
+                    <a:xfrm>
+                      <a:off x="0" y="0"/>
+                      <a:ext cx="2136775" cy="1436370"/>
+                    </a:xfrm>
+                    <a:prstGeom prst="rect">
+                      <a:avLst/>
+                    </a:prstGeom>
+                  </pic:spPr>
+                </pic:pic>
+              </a:graphicData>
+            </a:graphic>
+            <wp14:sizeRelH relativeFrom="margin">
+              <wp14:pctWidth>0</wp14:pctWidth>
+            </wp14:sizeRelH>
+            <wp14:sizeRelV relativeFrom="margin">
+              <wp14:pctHeight>0</wp14:pctHeight>
+            </wp14:sizeRelV>
+          </wp:anchor>
+        </w:drawing>
+      </w:r>
+      <w:r>
+        <w:rPr>
+          <w:noProof/>
+        </w:rPr>
+        <w:drawing>
+          <wp:anchor distT="0" distB="0" distL="114300" distR="114300" simplePos="0" relativeHeight="251674624" behindDoc="0" locked="0" layoutInCell="1" allowOverlap="1" wp14:anchorId="44FF8FD3" wp14:editId="26FAAD52">
+            <wp:simplePos x="0" y="0"/>
+            <wp:positionH relativeFrom="column">
+              <wp:posOffset>4380230</wp:posOffset>
+            </wp:positionH>
+            <wp:positionV relativeFrom="paragraph">
+              <wp:posOffset>3402330</wp:posOffset>
+            </wp:positionV>
+            <wp:extent cx="2051685" cy="1395730"/>
+            <wp:effectExtent l="0" t="0" r="5715" b="0"/>
+            <wp:wrapSquare wrapText="bothSides"/>
+            <wp:docPr id="23" name="Picture 23"/>
+            <wp:cNvGraphicFramePr>
+              <a:graphicFrameLocks xmlns:a="http://schemas.openxmlformats.org/drawingml/2006/main" noChangeAspect="1"/>
+            </wp:cNvGraphicFramePr>
+            <a:graphic xmlns:a="http://schemas.openxmlformats.org/drawingml/2006/main">
+              <a:graphicData uri="http://schemas.openxmlformats.org/drawingml/2006/picture">
+                <pic:pic xmlns:pic="http://schemas.openxmlformats.org/drawingml/2006/picture">
+                  <pic:nvPicPr>
+                    <pic:cNvPr id="1" name=""/>
+                    <pic:cNvPicPr/>
+                  </pic:nvPicPr>
+                  <pic:blipFill>
+                    <a:blip r:embed="rId19">
+                      <a:extLst>
+                        <a:ext uri="{28A0092B-C50C-407E-A947-70E740481C1C}">
+                          <a14:useLocalDpi xmlns:a14="http://schemas.microsoft.com/office/drawing/2010/main" val="0"/>
+                        </a:ext>
+                      </a:extLst>
+                    </a:blip>
+                    <a:stretch>
+                      <a:fillRect/>
+                    </a:stretch>
+                  </pic:blipFill>
+                  <pic:spPr>
+                    <a:xfrm>
+                      <a:off x="0" y="0"/>
+                      <a:ext cx="2051685" cy="1395730"/>
+                    </a:xfrm>
+                    <a:prstGeom prst="rect">
+                      <a:avLst/>
+                    </a:prstGeom>
+                  </pic:spPr>
+                </pic:pic>
+              </a:graphicData>
+            </a:graphic>
+            <wp14:sizeRelH relativeFrom="margin">
+              <wp14:pctWidth>0</wp14:pctWidth>
+            </wp14:sizeRelH>
+            <wp14:sizeRelV relativeFrom="margin">
+              <wp14:pctHeight>0</wp14:pctHeight>
+            </wp14:sizeRelV>
+          </wp:anchor>
+        </w:drawing>
+      </w:r>
+      <w:r>
+        <w:rPr>
+          <w:noProof/>
+        </w:rPr>
+        <w:drawing>
+          <wp:anchor distT="0" distB="0" distL="114300" distR="114300" simplePos="0" relativeHeight="251671552" behindDoc="0" locked="0" layoutInCell="1" allowOverlap="1" wp14:anchorId="217AA605" wp14:editId="24A9472B">
+            <wp:simplePos x="0" y="0"/>
+            <wp:positionH relativeFrom="margin">
+              <wp:align>center</wp:align>
+            </wp:positionH>
+            <wp:positionV relativeFrom="paragraph">
+              <wp:posOffset>59</wp:posOffset>
+            </wp:positionV>
+            <wp:extent cx="3419475" cy="2324100"/>
+            <wp:effectExtent l="0" t="0" r="9525" b="0"/>
+            <wp:wrapTopAndBottom/>
+            <wp:docPr id="20" name="Picture 20"/>
+            <wp:cNvGraphicFramePr>
+              <a:graphicFrameLocks xmlns:a="http://schemas.openxmlformats.org/drawingml/2006/main" noChangeAspect="1"/>
+            </wp:cNvGraphicFramePr>
+            <a:graphic xmlns:a="http://schemas.openxmlformats.org/drawingml/2006/main">
+              <a:graphicData uri="http://schemas.openxmlformats.org/drawingml/2006/picture">
+                <pic:pic xmlns:pic="http://schemas.openxmlformats.org/drawingml/2006/picture">
+                  <pic:nvPicPr>
+                    <pic:cNvPr id="1" name=""/>
+                    <pic:cNvPicPr/>
+                  </pic:nvPicPr>
+                  <pic:blipFill>
+                    <a:blip r:embed="rId20">
+                      <a:extLst>
+                        <a:ext uri="{28A0092B-C50C-407E-A947-70E740481C1C}">
+                          <a14:useLocalDpi xmlns:a14="http://schemas.microsoft.com/office/drawing/2010/main" val="0"/>
+                        </a:ext>
+                      </a:extLst>
+                    </a:blip>
+                    <a:stretch>
+                      <a:fillRect/>
+                    </a:stretch>
+                  </pic:blipFill>
+                  <pic:spPr>
+                    <a:xfrm>
+                      <a:off x="0" y="0"/>
+                      <a:ext cx="3419475" cy="2324100"/>
+                    </a:xfrm>
+                    <a:prstGeom prst="rect">
+                      <a:avLst/>
+                    </a:prstGeom>
+                  </pic:spPr>
+                </pic:pic>
+              </a:graphicData>
+            </a:graphic>
+          </wp:anchor>
+        </w:drawing>
+      </w:r>
+      <w:r>
+        <w:rPr>
+          <w:rFonts w:ascii="Times New Roman" w:hAnsi="Times New Roman" w:cs="Times New Roman"/>
+          <w:sz w:val="24"/>
+          <w:szCs w:val="24"/>
+        </w:rPr>
+        <w:t>Below</w:t>
+      </w:r>
+      <w:r>
+        <w:rPr>
+          <w:rFonts w:ascii="Times New Roman" w:hAnsi="Times New Roman" w:cs="Times New Roman"/>
+          <w:sz w:val="24"/>
+          <w:szCs w:val="24"/>
+        </w:rPr>
+        <w:t xml:space="preserve"> </w:t>
+      </w:r>
+      <w:r>
+        <w:rPr>
+          <w:rFonts w:ascii="Times New Roman" w:hAnsi="Times New Roman" w:cs="Times New Roman"/>
+          <w:sz w:val="24"/>
+          <w:szCs w:val="24"/>
+        </w:rPr>
+        <w:t>is a pruning experiment that sets the minimum number of samples per leaf to 1, 10, 1000, and 1000000 for a forest composed of one tree of depth 15. As can be seen, increasing this value decreases the fidelity of the resulting image and the number of color patches because we’re reducing the number of leaf nodes.</w:t>
+      </w:r>
+    </w:p>
+    <w:p>
+      <w:pPr>
+        <w:rPr>
+          <w:rFonts w:ascii="Times New Roman" w:hAnsi="Times New Roman" w:cs="Times New Roman"/>
+          <w:sz w:val="24"/>
+          <w:szCs w:val="24"/>
+        </w:rPr>
+      </w:pPr>
+      <w:r>
+        <w:rPr>
+          <w:noProof/>
+        </w:rPr>
+        <w:drawing>
+          <wp:anchor distT="0" distB="0" distL="114300" distR="114300" simplePos="0" relativeHeight="251673600" behindDoc="0" locked="0" layoutInCell="1" allowOverlap="1" wp14:anchorId="4A390009" wp14:editId="1A76ECA9">
+            <wp:simplePos x="0" y="0"/>
+            <wp:positionH relativeFrom="column">
+              <wp:posOffset>2190115</wp:posOffset>
+            </wp:positionH>
+            <wp:positionV relativeFrom="paragraph">
+              <wp:posOffset>9525</wp:posOffset>
+            </wp:positionV>
+            <wp:extent cx="2147570" cy="1459230"/>
+            <wp:effectExtent l="0" t="0" r="5080" b="7620"/>
+            <wp:wrapSquare wrapText="bothSides"/>
+            <wp:docPr id="22" name="Picture 22"/>
+            <wp:cNvGraphicFramePr>
+              <a:graphicFrameLocks xmlns:a="http://schemas.openxmlformats.org/drawingml/2006/main" noChangeAspect="1"/>
+            </wp:cNvGraphicFramePr>
+            <a:graphic xmlns:a="http://schemas.openxmlformats.org/drawingml/2006/main">
+              <a:graphicData uri="http://schemas.openxmlformats.org/drawingml/2006/picture">
+                <pic:pic xmlns:pic="http://schemas.openxmlformats.org/drawingml/2006/picture">
+                  <pic:nvPicPr>
+                    <pic:cNvPr id="1" name=""/>
+                    <pic:cNvPicPr/>
+                  </pic:nvPicPr>
+                  <pic:blipFill>
+                    <a:blip r:embed="rId21">
+                      <a:extLst>
+                        <a:ext uri="{28A0092B-C50C-407E-A947-70E740481C1C}">
+                          <a14:useLocalDpi xmlns:a14="http://schemas.microsoft.com/office/drawing/2010/main" val="0"/>
+                        </a:ext>
+                      </a:extLst>
+                    </a:blip>
+                    <a:stretch>
+                      <a:fillRect/>
+                    </a:stretch>
+                  </pic:blipFill>
+                  <pic:spPr>
+                    <a:xfrm>
+                      <a:off x="0" y="0"/>
+                      <a:ext cx="2147570" cy="1459230"/>
+                    </a:xfrm>
+                    <a:prstGeom prst="rect">
+                      <a:avLst/>
+                    </a:prstGeom>
+                  </pic:spPr>
+                </pic:pic>
+              </a:graphicData>
+            </a:graphic>
+            <wp14:sizeRelH relativeFrom="margin">
+              <wp14:pctWidth>0</wp14:pctWidth>
+            </wp14:sizeRelH>
+            <wp14:sizeRelV relativeFrom="margin">
+              <wp14:pctHeight>0</wp14:pctHeight>
+            </wp14:sizeRelV>
+          </wp:anchor>
+        </w:drawing>
+      </w:r>
+      <w:r>
+        <w:rPr>
+          <w:noProof/>
+        </w:rPr>
+        <w:drawing>
+          <wp:anchor distT="0" distB="0" distL="114300" distR="114300" simplePos="0" relativeHeight="251672576" behindDoc="0" locked="0" layoutInCell="1" allowOverlap="1" wp14:anchorId="549D5247" wp14:editId="1A7F8CF5">
+            <wp:simplePos x="0" y="0"/>
+            <wp:positionH relativeFrom="margin">
+              <wp:align>left</wp:align>
+            </wp:positionH>
+            <wp:positionV relativeFrom="paragraph">
+              <wp:posOffset>-1270</wp:posOffset>
+            </wp:positionV>
+            <wp:extent cx="2136775" cy="1454150"/>
+            <wp:effectExtent l="0" t="0" r="0" b="0"/>
+            <wp:wrapSquare wrapText="bothSides"/>
+            <wp:docPr id="21" name="Picture 21"/>
+            <wp:cNvGraphicFramePr>
+              <a:graphicFrameLocks xmlns:a="http://schemas.openxmlformats.org/drawingml/2006/main" noChangeAspect="1"/>
+            </wp:cNvGraphicFramePr>
+            <a:graphic xmlns:a="http://schemas.openxmlformats.org/drawingml/2006/main">
+              <a:graphicData uri="http://schemas.openxmlformats.org/drawingml/2006/picture">
+                <pic:pic xmlns:pic="http://schemas.openxmlformats.org/drawingml/2006/picture">
+                  <pic:nvPicPr>
+                    <pic:cNvPr id="1" name=""/>
+                    <pic:cNvPicPr/>
+                  </pic:nvPicPr>
+                  <pic:blipFill>
+                    <a:blip r:embed="rId22">
+                      <a:extLst>
+                        <a:ext uri="{28A0092B-C50C-407E-A947-70E740481C1C}">
+                          <a14:useLocalDpi xmlns:a14="http://schemas.microsoft.com/office/drawing/2010/main" val="0"/>
+                        </a:ext>
+                      </a:extLst>
+                    </a:blip>
+                    <a:stretch>
+                      <a:fillRect/>
+                    </a:stretch>
+                  </pic:blipFill>
+                  <pic:spPr>
+                    <a:xfrm>
+                      <a:off x="0" y="0"/>
+                      <a:ext cx="2136775" cy="1454150"/>
+                    </a:xfrm>
+                    <a:prstGeom prst="rect">
+                      <a:avLst/>
+                    </a:prstGeom>
+                  </pic:spPr>
+                </pic:pic>
+              </a:graphicData>
+            </a:graphic>
+            <wp14:sizeRelH relativeFrom="margin">
+              <wp14:pctWidth>0</wp14:pctWidth>
+            </wp14:sizeRelH>
+            <wp14:sizeRelV relativeFrom="margin">
+              <wp14:pctHeight>0</wp14:pctHeight>
+            </wp14:sizeRelV>
+          </wp:anchor>
+        </w:drawing>
+      </w:r>
+    </w:p>
+    <w:p>
+      <w:pPr>
+        <w:pStyle w:val="ListParagraph"/>
         <w:ind w:left="2160"/>
         <w:rPr>
           <w:rFonts w:ascii="Times New Roman" w:hAnsi="Times New Roman" w:cs="Times New Roman"/>
@@ -1138,6 +2115,33 @@
           <w:szCs w:val="24"/>
         </w:rPr>
       </w:pPr>
+      <w:r>
+        <w:rPr>
+          <w:rFonts w:ascii="Times New Roman" w:hAnsi="Times New Roman" w:cs="Times New Roman"/>
+          <w:sz w:val="24"/>
+          <w:szCs w:val="24"/>
+        </w:rPr>
+        <w:t xml:space="preserve">Below is a pruning experiment that sets </w:t>
+      </w:r>
+      <w:proofErr w:type="spellStart"/>
+      <w:r>
+        <w:rPr>
+          <w:rFonts w:ascii="Times New Roman" w:hAnsi="Times New Roman" w:cs="Times New Roman"/>
+          <w:i/>
+          <w:sz w:val="24"/>
+          <w:szCs w:val="24"/>
+        </w:rPr>
+        <w:t>min_weight_fraction_leaf</w:t>
+      </w:r>
+      <w:proofErr w:type="spellEnd"/>
+      <w:r>
+        <w:rPr>
+          <w:rFonts w:ascii="Times New Roman" w:hAnsi="Times New Roman" w:cs="Times New Roman"/>
+          <w:sz w:val="24"/>
+          <w:szCs w:val="24"/>
+        </w:rPr>
+        <w:t xml:space="preserve"> (“minimum weighted fraction of the sum total of weights required to be at a leaf node” from the documentation cited above) to 0.0, 0.1, and 0.5. Much like increasing the minimum number of samples per leaf, this has the effect of reducing the fidelity of the output image because we’re reducing the size of our tree.</w:t>
+      </w:r>
     </w:p>
     <w:p>
       <w:pPr>
@@ -1160,6 +2164,957 @@
           <w:szCs w:val="24"/>
         </w:rPr>
       </w:pPr>
+    </w:p>
+    <w:p>
+      <w:pPr>
+        <w:pStyle w:val="ListParagraph"/>
+        <w:ind w:left="2160"/>
+        <w:rPr>
+          <w:rFonts w:ascii="Times New Roman" w:hAnsi="Times New Roman" w:cs="Times New Roman"/>
+          <w:sz w:val="24"/>
+          <w:szCs w:val="24"/>
+        </w:rPr>
+      </w:pPr>
+      <w:r>
+        <w:rPr>
+          <w:noProof/>
+        </w:rPr>
+        <w:lastRenderedPageBreak/>
+        <w:drawing>
+          <wp:anchor distT="0" distB="0" distL="114300" distR="114300" simplePos="0" relativeHeight="251678720" behindDoc="0" locked="0" layoutInCell="1" allowOverlap="1" wp14:anchorId="211F839E" wp14:editId="6580BFFC">
+            <wp:simplePos x="0" y="0"/>
+            <wp:positionH relativeFrom="column">
+              <wp:posOffset>4348480</wp:posOffset>
+            </wp:positionH>
+            <wp:positionV relativeFrom="paragraph">
+              <wp:posOffset>0</wp:posOffset>
+            </wp:positionV>
+            <wp:extent cx="2101215" cy="1413510"/>
+            <wp:effectExtent l="0" t="0" r="0" b="0"/>
+            <wp:wrapSquare wrapText="bothSides"/>
+            <wp:docPr id="27" name="Picture 27"/>
+            <wp:cNvGraphicFramePr>
+              <a:graphicFrameLocks xmlns:a="http://schemas.openxmlformats.org/drawingml/2006/main" noChangeAspect="1"/>
+            </wp:cNvGraphicFramePr>
+            <a:graphic xmlns:a="http://schemas.openxmlformats.org/drawingml/2006/main">
+              <a:graphicData uri="http://schemas.openxmlformats.org/drawingml/2006/picture">
+                <pic:pic xmlns:pic="http://schemas.openxmlformats.org/drawingml/2006/picture">
+                  <pic:nvPicPr>
+                    <pic:cNvPr id="1" name=""/>
+                    <pic:cNvPicPr/>
+                  </pic:nvPicPr>
+                  <pic:blipFill>
+                    <a:blip r:embed="rId23">
+                      <a:extLst>
+                        <a:ext uri="{28A0092B-C50C-407E-A947-70E740481C1C}">
+                          <a14:useLocalDpi xmlns:a14="http://schemas.microsoft.com/office/drawing/2010/main" val="0"/>
+                        </a:ext>
+                      </a:extLst>
+                    </a:blip>
+                    <a:stretch>
+                      <a:fillRect/>
+                    </a:stretch>
+                  </pic:blipFill>
+                  <pic:spPr>
+                    <a:xfrm>
+                      <a:off x="0" y="0"/>
+                      <a:ext cx="2101215" cy="1413510"/>
+                    </a:xfrm>
+                    <a:prstGeom prst="rect">
+                      <a:avLst/>
+                    </a:prstGeom>
+                  </pic:spPr>
+                </pic:pic>
+              </a:graphicData>
+            </a:graphic>
+            <wp14:sizeRelH relativeFrom="margin">
+              <wp14:pctWidth>0</wp14:pctWidth>
+            </wp14:sizeRelH>
+            <wp14:sizeRelV relativeFrom="margin">
+              <wp14:pctHeight>0</wp14:pctHeight>
+            </wp14:sizeRelV>
+          </wp:anchor>
+        </w:drawing>
+      </w:r>
+      <w:r>
+        <w:rPr>
+          <w:noProof/>
+        </w:rPr>
+        <w:drawing>
+          <wp:anchor distT="0" distB="0" distL="114300" distR="114300" simplePos="0" relativeHeight="251677696" behindDoc="0" locked="0" layoutInCell="1" allowOverlap="1" wp14:anchorId="21B6F1A1" wp14:editId="7D2D0F43">
+            <wp:simplePos x="0" y="0"/>
+            <wp:positionH relativeFrom="column">
+              <wp:posOffset>2211070</wp:posOffset>
+            </wp:positionH>
+            <wp:positionV relativeFrom="paragraph">
+              <wp:posOffset>10160</wp:posOffset>
+            </wp:positionV>
+            <wp:extent cx="2136775" cy="1430020"/>
+            <wp:effectExtent l="0" t="0" r="0" b="0"/>
+            <wp:wrapSquare wrapText="bothSides"/>
+            <wp:docPr id="26" name="Picture 26"/>
+            <wp:cNvGraphicFramePr>
+              <a:graphicFrameLocks xmlns:a="http://schemas.openxmlformats.org/drawingml/2006/main" noChangeAspect="1"/>
+            </wp:cNvGraphicFramePr>
+            <a:graphic xmlns:a="http://schemas.openxmlformats.org/drawingml/2006/main">
+              <a:graphicData uri="http://schemas.openxmlformats.org/drawingml/2006/picture">
+                <pic:pic xmlns:pic="http://schemas.openxmlformats.org/drawingml/2006/picture">
+                  <pic:nvPicPr>
+                    <pic:cNvPr id="1" name=""/>
+                    <pic:cNvPicPr/>
+                  </pic:nvPicPr>
+                  <pic:blipFill>
+                    <a:blip r:embed="rId24">
+                      <a:extLst>
+                        <a:ext uri="{28A0092B-C50C-407E-A947-70E740481C1C}">
+                          <a14:useLocalDpi xmlns:a14="http://schemas.microsoft.com/office/drawing/2010/main" val="0"/>
+                        </a:ext>
+                      </a:extLst>
+                    </a:blip>
+                    <a:stretch>
+                      <a:fillRect/>
+                    </a:stretch>
+                  </pic:blipFill>
+                  <pic:spPr>
+                    <a:xfrm>
+                      <a:off x="0" y="0"/>
+                      <a:ext cx="2136775" cy="1430020"/>
+                    </a:xfrm>
+                    <a:prstGeom prst="rect">
+                      <a:avLst/>
+                    </a:prstGeom>
+                  </pic:spPr>
+                </pic:pic>
+              </a:graphicData>
+            </a:graphic>
+            <wp14:sizeRelH relativeFrom="margin">
+              <wp14:pctWidth>0</wp14:pctWidth>
+            </wp14:sizeRelH>
+            <wp14:sizeRelV relativeFrom="margin">
+              <wp14:pctHeight>0</wp14:pctHeight>
+            </wp14:sizeRelV>
+          </wp:anchor>
+        </w:drawing>
+      </w:r>
+      <w:r>
+        <w:rPr>
+          <w:noProof/>
+        </w:rPr>
+        <w:drawing>
+          <wp:anchor distT="0" distB="0" distL="114300" distR="114300" simplePos="0" relativeHeight="251676672" behindDoc="0" locked="0" layoutInCell="1" allowOverlap="1" wp14:anchorId="3469770C" wp14:editId="4C697C9C">
+            <wp:simplePos x="0" y="0"/>
+            <wp:positionH relativeFrom="margin">
+              <wp:align>left</wp:align>
+            </wp:positionH>
+            <wp:positionV relativeFrom="paragraph">
+              <wp:posOffset>281</wp:posOffset>
+            </wp:positionV>
+            <wp:extent cx="2115820" cy="1443355"/>
+            <wp:effectExtent l="0" t="0" r="0" b="4445"/>
+            <wp:wrapSquare wrapText="bothSides"/>
+            <wp:docPr id="25" name="Picture 25"/>
+            <wp:cNvGraphicFramePr>
+              <a:graphicFrameLocks xmlns:a="http://schemas.openxmlformats.org/drawingml/2006/main" noChangeAspect="1"/>
+            </wp:cNvGraphicFramePr>
+            <a:graphic xmlns:a="http://schemas.openxmlformats.org/drawingml/2006/main">
+              <a:graphicData uri="http://schemas.openxmlformats.org/drawingml/2006/picture">
+                <pic:pic xmlns:pic="http://schemas.openxmlformats.org/drawingml/2006/picture">
+                  <pic:nvPicPr>
+                    <pic:cNvPr id="1" name=""/>
+                    <pic:cNvPicPr/>
+                  </pic:nvPicPr>
+                  <pic:blipFill>
+                    <a:blip r:embed="rId25">
+                      <a:extLst>
+                        <a:ext uri="{28A0092B-C50C-407E-A947-70E740481C1C}">
+                          <a14:useLocalDpi xmlns:a14="http://schemas.microsoft.com/office/drawing/2010/main" val="0"/>
+                        </a:ext>
+                      </a:extLst>
+                    </a:blip>
+                    <a:stretch>
+                      <a:fillRect/>
+                    </a:stretch>
+                  </pic:blipFill>
+                  <pic:spPr>
+                    <a:xfrm>
+                      <a:off x="0" y="0"/>
+                      <a:ext cx="2135238" cy="1456916"/>
+                    </a:xfrm>
+                    <a:prstGeom prst="rect">
+                      <a:avLst/>
+                    </a:prstGeom>
+                  </pic:spPr>
+                </pic:pic>
+              </a:graphicData>
+            </a:graphic>
+            <wp14:sizeRelH relativeFrom="margin">
+              <wp14:pctWidth>0</wp14:pctWidth>
+            </wp14:sizeRelH>
+            <wp14:sizeRelV relativeFrom="margin">
+              <wp14:pctHeight>0</wp14:pctHeight>
+            </wp14:sizeRelV>
+          </wp:anchor>
+        </w:drawing>
+      </w:r>
+    </w:p>
+    <w:p>
+      <w:pPr>
+        <w:pStyle w:val="ListParagraph"/>
+        <w:ind w:left="2160"/>
+        <w:rPr>
+          <w:rFonts w:ascii="Times New Roman" w:hAnsi="Times New Roman" w:cs="Times New Roman"/>
+          <w:sz w:val="24"/>
+          <w:szCs w:val="24"/>
+        </w:rPr>
+      </w:pPr>
+      <w:r>
+        <w:rPr>
+          <w:noProof/>
+        </w:rPr>
+        <w:drawing>
+          <wp:anchor distT="0" distB="0" distL="114300" distR="114300" simplePos="0" relativeHeight="251679744" behindDoc="0" locked="0" layoutInCell="1" allowOverlap="1" wp14:anchorId="30BEFEBF" wp14:editId="253B5F9F">
+            <wp:simplePos x="0" y="0"/>
+            <wp:positionH relativeFrom="margin">
+              <wp:posOffset>170121</wp:posOffset>
+            </wp:positionH>
+            <wp:positionV relativeFrom="paragraph">
+              <wp:posOffset>1331595</wp:posOffset>
+            </wp:positionV>
+            <wp:extent cx="1905635" cy="1286510"/>
+            <wp:effectExtent l="0" t="0" r="0" b="8890"/>
+            <wp:wrapSquare wrapText="bothSides"/>
+            <wp:docPr id="28" name="Picture 28"/>
+            <wp:cNvGraphicFramePr>
+              <a:graphicFrameLocks xmlns:a="http://schemas.openxmlformats.org/drawingml/2006/main" noChangeAspect="1"/>
+            </wp:cNvGraphicFramePr>
+            <a:graphic xmlns:a="http://schemas.openxmlformats.org/drawingml/2006/main">
+              <a:graphicData uri="http://schemas.openxmlformats.org/drawingml/2006/picture">
+                <pic:pic xmlns:pic="http://schemas.openxmlformats.org/drawingml/2006/picture">
+                  <pic:nvPicPr>
+                    <pic:cNvPr id="1" name=""/>
+                    <pic:cNvPicPr/>
+                  </pic:nvPicPr>
+                  <pic:blipFill>
+                    <a:blip r:embed="rId26">
+                      <a:extLst>
+                        <a:ext uri="{28A0092B-C50C-407E-A947-70E740481C1C}">
+                          <a14:useLocalDpi xmlns:a14="http://schemas.microsoft.com/office/drawing/2010/main" val="0"/>
+                        </a:ext>
+                      </a:extLst>
+                    </a:blip>
+                    <a:stretch>
+                      <a:fillRect/>
+                    </a:stretch>
+                  </pic:blipFill>
+                  <pic:spPr>
+                    <a:xfrm>
+                      <a:off x="0" y="0"/>
+                      <a:ext cx="1905635" cy="1286510"/>
+                    </a:xfrm>
+                    <a:prstGeom prst="rect">
+                      <a:avLst/>
+                    </a:prstGeom>
+                  </pic:spPr>
+                </pic:pic>
+              </a:graphicData>
+            </a:graphic>
+            <wp14:sizeRelH relativeFrom="margin">
+              <wp14:pctWidth>0</wp14:pctWidth>
+            </wp14:sizeRelH>
+            <wp14:sizeRelV relativeFrom="margin">
+              <wp14:pctHeight>0</wp14:pctHeight>
+            </wp14:sizeRelV>
+          </wp:anchor>
+        </w:drawing>
+      </w:r>
+      <w:r>
+        <w:rPr>
+          <w:noProof/>
+        </w:rPr>
+        <w:drawing>
+          <wp:anchor distT="0" distB="0" distL="114300" distR="114300" simplePos="0" relativeHeight="251680768" behindDoc="0" locked="0" layoutInCell="1" allowOverlap="1" wp14:anchorId="0AF90AFB" wp14:editId="2075E4E0">
+            <wp:simplePos x="0" y="0"/>
+            <wp:positionH relativeFrom="margin">
+              <wp:posOffset>2275588</wp:posOffset>
+            </wp:positionH>
+            <wp:positionV relativeFrom="paragraph">
+              <wp:posOffset>1330960</wp:posOffset>
+            </wp:positionV>
+            <wp:extent cx="1924050" cy="1268730"/>
+            <wp:effectExtent l="0" t="0" r="0" b="7620"/>
+            <wp:wrapSquare wrapText="bothSides"/>
+            <wp:docPr id="29" name="Picture 29"/>
+            <wp:cNvGraphicFramePr>
+              <a:graphicFrameLocks xmlns:a="http://schemas.openxmlformats.org/drawingml/2006/main" noChangeAspect="1"/>
+            </wp:cNvGraphicFramePr>
+            <a:graphic xmlns:a="http://schemas.openxmlformats.org/drawingml/2006/main">
+              <a:graphicData uri="http://schemas.openxmlformats.org/drawingml/2006/picture">
+                <pic:pic xmlns:pic="http://schemas.openxmlformats.org/drawingml/2006/picture">
+                  <pic:nvPicPr>
+                    <pic:cNvPr id="1" name=""/>
+                    <pic:cNvPicPr/>
+                  </pic:nvPicPr>
+                  <pic:blipFill>
+                    <a:blip r:embed="rId27">
+                      <a:extLst>
+                        <a:ext uri="{28A0092B-C50C-407E-A947-70E740481C1C}">
+                          <a14:useLocalDpi xmlns:a14="http://schemas.microsoft.com/office/drawing/2010/main" val="0"/>
+                        </a:ext>
+                      </a:extLst>
+                    </a:blip>
+                    <a:stretch>
+                      <a:fillRect/>
+                    </a:stretch>
+                  </pic:blipFill>
+                  <pic:spPr>
+                    <a:xfrm>
+                      <a:off x="0" y="0"/>
+                      <a:ext cx="1924050" cy="1268730"/>
+                    </a:xfrm>
+                    <a:prstGeom prst="rect">
+                      <a:avLst/>
+                    </a:prstGeom>
+                  </pic:spPr>
+                </pic:pic>
+              </a:graphicData>
+            </a:graphic>
+            <wp14:sizeRelH relativeFrom="margin">
+              <wp14:pctWidth>0</wp14:pctWidth>
+            </wp14:sizeRelH>
+            <wp14:sizeRelV relativeFrom="margin">
+              <wp14:pctHeight>0</wp14:pctHeight>
+            </wp14:sizeRelV>
+          </wp:anchor>
+        </w:drawing>
+      </w:r>
+      <w:r>
+        <w:rPr>
+          <w:rFonts w:ascii="Times New Roman" w:hAnsi="Times New Roman" w:cs="Times New Roman"/>
+          <w:sz w:val="24"/>
+          <w:szCs w:val="24"/>
+        </w:rPr>
+        <w:t xml:space="preserve">Below is the result of varying the maximum number of leaf nodes, setting values of 2, 10, 100, 1000, and 1000000. As can be seen, </w:t>
+      </w:r>
+      <w:r>
+        <w:rPr>
+          <w:rFonts w:ascii="Times New Roman" w:hAnsi="Times New Roman" w:cs="Times New Roman"/>
+          <w:sz w:val="24"/>
+          <w:szCs w:val="24"/>
+        </w:rPr>
+        <w:t xml:space="preserve">increasing the maximum number of leaf nodes helps reduce the pixilation in the resulting image up to a point but when we go from 1,000 to 1,000,000, we don’t see an improvement. This is because </w:t>
+      </w:r>
+      <w:r>
+        <w:rPr>
+          <w:rFonts w:ascii="Times New Roman" w:hAnsi="Times New Roman" w:cs="Times New Roman"/>
+          <w:sz w:val="24"/>
+          <w:szCs w:val="24"/>
+        </w:rPr>
+        <w:t>at these values the number of leaf nodes is not limited by the parameter we’re setting, but instead by the maximum allowable depth of the tree.</w:t>
+      </w:r>
+    </w:p>
+    <w:p>
+      <w:pPr>
+        <w:pStyle w:val="ListParagraph"/>
+        <w:ind w:left="2160"/>
+        <w:rPr>
+          <w:rFonts w:ascii="Times New Roman" w:hAnsi="Times New Roman" w:cs="Times New Roman"/>
+          <w:sz w:val="24"/>
+          <w:szCs w:val="24"/>
+        </w:rPr>
+      </w:pPr>
+      <w:r>
+        <w:rPr>
+          <w:noProof/>
+        </w:rPr>
+        <w:drawing>
+          <wp:anchor distT="0" distB="0" distL="114300" distR="114300" simplePos="0" relativeHeight="251681792" behindDoc="0" locked="0" layoutInCell="1" allowOverlap="1" wp14:anchorId="3BD23D94" wp14:editId="0358769E">
+            <wp:simplePos x="0" y="0"/>
+            <wp:positionH relativeFrom="column">
+              <wp:posOffset>4422967</wp:posOffset>
+            </wp:positionH>
+            <wp:positionV relativeFrom="paragraph">
+              <wp:posOffset>7472</wp:posOffset>
+            </wp:positionV>
+            <wp:extent cx="1870710" cy="1248410"/>
+            <wp:effectExtent l="0" t="0" r="0" b="8890"/>
+            <wp:wrapSquare wrapText="bothSides"/>
+            <wp:docPr id="30" name="Picture 30"/>
+            <wp:cNvGraphicFramePr>
+              <a:graphicFrameLocks xmlns:a="http://schemas.openxmlformats.org/drawingml/2006/main" noChangeAspect="1"/>
+            </wp:cNvGraphicFramePr>
+            <a:graphic xmlns:a="http://schemas.openxmlformats.org/drawingml/2006/main">
+              <a:graphicData uri="http://schemas.openxmlformats.org/drawingml/2006/picture">
+                <pic:pic xmlns:pic="http://schemas.openxmlformats.org/drawingml/2006/picture">
+                  <pic:nvPicPr>
+                    <pic:cNvPr id="1" name=""/>
+                    <pic:cNvPicPr/>
+                  </pic:nvPicPr>
+                  <pic:blipFill>
+                    <a:blip r:embed="rId28">
+                      <a:extLst>
+                        <a:ext uri="{28A0092B-C50C-407E-A947-70E740481C1C}">
+                          <a14:useLocalDpi xmlns:a14="http://schemas.microsoft.com/office/drawing/2010/main" val="0"/>
+                        </a:ext>
+                      </a:extLst>
+                    </a:blip>
+                    <a:stretch>
+                      <a:fillRect/>
+                    </a:stretch>
+                  </pic:blipFill>
+                  <pic:spPr>
+                    <a:xfrm>
+                      <a:off x="0" y="0"/>
+                      <a:ext cx="1870710" cy="1248410"/>
+                    </a:xfrm>
+                    <a:prstGeom prst="rect">
+                      <a:avLst/>
+                    </a:prstGeom>
+                  </pic:spPr>
+                </pic:pic>
+              </a:graphicData>
+            </a:graphic>
+            <wp14:sizeRelH relativeFrom="margin">
+              <wp14:pctWidth>0</wp14:pctWidth>
+            </wp14:sizeRelH>
+            <wp14:sizeRelV relativeFrom="margin">
+              <wp14:pctHeight>0</wp14:pctHeight>
+            </wp14:sizeRelV>
+          </wp:anchor>
+        </w:drawing>
+      </w:r>
+    </w:p>
+    <w:p>
+      <w:pPr>
+        <w:pStyle w:val="ListParagraph"/>
+        <w:ind w:left="2160"/>
+        <w:rPr>
+          <w:rFonts w:ascii="Times New Roman" w:hAnsi="Times New Roman" w:cs="Times New Roman"/>
+          <w:sz w:val="24"/>
+          <w:szCs w:val="24"/>
+        </w:rPr>
+      </w:pPr>
+      <w:r>
+        <w:rPr>
+          <w:noProof/>
+        </w:rPr>
+        <w:drawing>
+          <wp:anchor distT="0" distB="0" distL="114300" distR="114300" simplePos="0" relativeHeight="251682816" behindDoc="0" locked="0" layoutInCell="1" allowOverlap="1" wp14:anchorId="2FF1920E" wp14:editId="06ADD6B5">
+            <wp:simplePos x="0" y="0"/>
+            <wp:positionH relativeFrom="column">
+              <wp:posOffset>1190625</wp:posOffset>
+            </wp:positionH>
+            <wp:positionV relativeFrom="paragraph">
+              <wp:posOffset>11430</wp:posOffset>
+            </wp:positionV>
+            <wp:extent cx="1967865" cy="1350010"/>
+            <wp:effectExtent l="0" t="0" r="0" b="2540"/>
+            <wp:wrapSquare wrapText="bothSides"/>
+            <wp:docPr id="31" name="Picture 31"/>
+            <wp:cNvGraphicFramePr>
+              <a:graphicFrameLocks xmlns:a="http://schemas.openxmlformats.org/drawingml/2006/main" noChangeAspect="1"/>
+            </wp:cNvGraphicFramePr>
+            <a:graphic xmlns:a="http://schemas.openxmlformats.org/drawingml/2006/main">
+              <a:graphicData uri="http://schemas.openxmlformats.org/drawingml/2006/picture">
+                <pic:pic xmlns:pic="http://schemas.openxmlformats.org/drawingml/2006/picture">
+                  <pic:nvPicPr>
+                    <pic:cNvPr id="1" name=""/>
+                    <pic:cNvPicPr/>
+                  </pic:nvPicPr>
+                  <pic:blipFill>
+                    <a:blip r:embed="rId29">
+                      <a:extLst>
+                        <a:ext uri="{28A0092B-C50C-407E-A947-70E740481C1C}">
+                          <a14:useLocalDpi xmlns:a14="http://schemas.microsoft.com/office/drawing/2010/main" val="0"/>
+                        </a:ext>
+                      </a:extLst>
+                    </a:blip>
+                    <a:stretch>
+                      <a:fillRect/>
+                    </a:stretch>
+                  </pic:blipFill>
+                  <pic:spPr>
+                    <a:xfrm>
+                      <a:off x="0" y="0"/>
+                      <a:ext cx="1967865" cy="1350010"/>
+                    </a:xfrm>
+                    <a:prstGeom prst="rect">
+                      <a:avLst/>
+                    </a:prstGeom>
+                  </pic:spPr>
+                </pic:pic>
+              </a:graphicData>
+            </a:graphic>
+            <wp14:sizeRelH relativeFrom="margin">
+              <wp14:pctWidth>0</wp14:pctWidth>
+            </wp14:sizeRelH>
+            <wp14:sizeRelV relativeFrom="margin">
+              <wp14:pctHeight>0</wp14:pctHeight>
+            </wp14:sizeRelV>
+          </wp:anchor>
+        </w:drawing>
+      </w:r>
+      <w:r>
+        <w:rPr>
+          <w:noProof/>
+        </w:rPr>
+        <w:drawing>
+          <wp:anchor distT="0" distB="0" distL="114300" distR="114300" simplePos="0" relativeHeight="251683840" behindDoc="0" locked="0" layoutInCell="1" allowOverlap="1" wp14:anchorId="4F00AC08" wp14:editId="4570082D">
+            <wp:simplePos x="0" y="0"/>
+            <wp:positionH relativeFrom="column">
+              <wp:posOffset>3338505</wp:posOffset>
+            </wp:positionH>
+            <wp:positionV relativeFrom="paragraph">
+              <wp:posOffset>11268</wp:posOffset>
+            </wp:positionV>
+            <wp:extent cx="1969135" cy="1318260"/>
+            <wp:effectExtent l="0" t="0" r="0" b="0"/>
+            <wp:wrapSquare wrapText="bothSides"/>
+            <wp:docPr id="32" name="Picture 32"/>
+            <wp:cNvGraphicFramePr>
+              <a:graphicFrameLocks xmlns:a="http://schemas.openxmlformats.org/drawingml/2006/main" noChangeAspect="1"/>
+            </wp:cNvGraphicFramePr>
+            <a:graphic xmlns:a="http://schemas.openxmlformats.org/drawingml/2006/main">
+              <a:graphicData uri="http://schemas.openxmlformats.org/drawingml/2006/picture">
+                <pic:pic xmlns:pic="http://schemas.openxmlformats.org/drawingml/2006/picture">
+                  <pic:nvPicPr>
+                    <pic:cNvPr id="1" name=""/>
+                    <pic:cNvPicPr/>
+                  </pic:nvPicPr>
+                  <pic:blipFill>
+                    <a:blip r:embed="rId30">
+                      <a:extLst>
+                        <a:ext uri="{28A0092B-C50C-407E-A947-70E740481C1C}">
+                          <a14:useLocalDpi xmlns:a14="http://schemas.microsoft.com/office/drawing/2010/main" val="0"/>
+                        </a:ext>
+                      </a:extLst>
+                    </a:blip>
+                    <a:stretch>
+                      <a:fillRect/>
+                    </a:stretch>
+                  </pic:blipFill>
+                  <pic:spPr>
+                    <a:xfrm>
+                      <a:off x="0" y="0"/>
+                      <a:ext cx="1969135" cy="1318260"/>
+                    </a:xfrm>
+                    <a:prstGeom prst="rect">
+                      <a:avLst/>
+                    </a:prstGeom>
+                  </pic:spPr>
+                </pic:pic>
+              </a:graphicData>
+            </a:graphic>
+            <wp14:sizeRelH relativeFrom="margin">
+              <wp14:pctWidth>0</wp14:pctWidth>
+            </wp14:sizeRelH>
+            <wp14:sizeRelV relativeFrom="margin">
+              <wp14:pctHeight>0</wp14:pctHeight>
+            </wp14:sizeRelV>
+          </wp:anchor>
+        </w:drawing>
+      </w:r>
+    </w:p>
+    <w:p>
+      <w:pPr>
+        <w:pStyle w:val="ListParagraph"/>
+        <w:ind w:left="2160"/>
+        <w:rPr>
+          <w:rFonts w:ascii="Times New Roman" w:hAnsi="Times New Roman" w:cs="Times New Roman"/>
+          <w:sz w:val="24"/>
+          <w:szCs w:val="24"/>
+        </w:rPr>
+      </w:pPr>
+    </w:p>
+    <w:p>
+      <w:pPr>
+        <w:pStyle w:val="ListParagraph"/>
+        <w:ind w:left="2160"/>
+        <w:rPr>
+          <w:rFonts w:ascii="Times New Roman" w:hAnsi="Times New Roman" w:cs="Times New Roman"/>
+          <w:sz w:val="24"/>
+          <w:szCs w:val="24"/>
+        </w:rPr>
+      </w:pPr>
+    </w:p>
+    <w:p>
+      <w:pPr>
+        <w:pStyle w:val="ListParagraph"/>
+        <w:ind w:left="2160"/>
+        <w:rPr>
+          <w:rFonts w:ascii="Times New Roman" w:hAnsi="Times New Roman" w:cs="Times New Roman"/>
+          <w:sz w:val="24"/>
+          <w:szCs w:val="24"/>
+        </w:rPr>
+      </w:pPr>
+    </w:p>
+    <w:p>
+      <w:pPr>
+        <w:pStyle w:val="ListParagraph"/>
+        <w:ind w:left="2160"/>
+        <w:rPr>
+          <w:rFonts w:ascii="Times New Roman" w:hAnsi="Times New Roman" w:cs="Times New Roman"/>
+          <w:sz w:val="24"/>
+          <w:szCs w:val="24"/>
+        </w:rPr>
+      </w:pPr>
+    </w:p>
+    <w:p>
+      <w:pPr>
+        <w:rPr>
+          <w:rFonts w:ascii="Times New Roman" w:hAnsi="Times New Roman" w:cs="Times New Roman"/>
+          <w:sz w:val="24"/>
+          <w:szCs w:val="24"/>
+        </w:rPr>
+      </w:pPr>
+    </w:p>
+    <w:p>
+      <w:pPr>
+        <w:pStyle w:val="ListParagraph"/>
+        <w:ind w:left="2160"/>
+        <w:rPr>
+          <w:rFonts w:ascii="Times New Roman" w:hAnsi="Times New Roman" w:cs="Times New Roman"/>
+          <w:sz w:val="24"/>
+          <w:szCs w:val="24"/>
+        </w:rPr>
+      </w:pPr>
+    </w:p>
+    <w:p>
+      <w:pPr>
+        <w:pStyle w:val="ListParagraph"/>
+        <w:numPr>
+          <w:ilvl w:val="1"/>
+          <w:numId w:val="1"/>
+        </w:numPr>
+        <w:rPr>
+          <w:rFonts w:ascii="Times New Roman" w:hAnsi="Times New Roman" w:cs="Times New Roman"/>
+          <w:sz w:val="24"/>
+          <w:szCs w:val="24"/>
+        </w:rPr>
+      </w:pPr>
+      <w:r>
+        <w:rPr>
+          <w:rFonts w:ascii="Times New Roman" w:hAnsi="Times New Roman" w:cs="Times New Roman"/>
+          <w:sz w:val="24"/>
+          <w:szCs w:val="24"/>
+        </w:rPr>
+        <w:t>Analysis</w:t>
+      </w:r>
+    </w:p>
+    <w:p>
+      <w:pPr>
+        <w:pStyle w:val="ListParagraph"/>
+        <w:numPr>
+          <w:ilvl w:val="2"/>
+          <w:numId w:val="1"/>
+        </w:numPr>
+        <w:rPr>
+          <w:rFonts w:ascii="Times New Roman" w:hAnsi="Times New Roman" w:cs="Times New Roman"/>
+          <w:sz w:val="24"/>
+          <w:szCs w:val="24"/>
+        </w:rPr>
+      </w:pPr>
+      <w:r>
+        <w:rPr>
+          <w:rFonts w:ascii="Times New Roman" w:hAnsi="Times New Roman" w:cs="Times New Roman"/>
+          <w:sz w:val="24"/>
+          <w:szCs w:val="24"/>
+        </w:rPr>
+        <w:t>Each split point</w:t>
+      </w:r>
+      <w:r>
+        <w:rPr>
+          <w:rFonts w:ascii="Times New Roman" w:hAnsi="Times New Roman" w:cs="Times New Roman"/>
+          <w:sz w:val="24"/>
+          <w:szCs w:val="24"/>
+        </w:rPr>
+        <w:t xml:space="preserve"> in a tree</w:t>
+      </w:r>
+      <w:r>
+        <w:rPr>
+          <w:rFonts w:ascii="Times New Roman" w:hAnsi="Times New Roman" w:cs="Times New Roman"/>
+          <w:sz w:val="24"/>
+          <w:szCs w:val="24"/>
+        </w:rPr>
+        <w:t xml:space="preserve"> is a simple if-statement</w:t>
+      </w:r>
+      <w:r>
+        <w:rPr>
+          <w:rFonts w:ascii="Times New Roman" w:hAnsi="Times New Roman" w:cs="Times New Roman"/>
+          <w:sz w:val="24"/>
+          <w:szCs w:val="24"/>
+        </w:rPr>
+        <w:t xml:space="preserve">. In the case of our image regressor the split point is an if-statement asking if the pixel’s </w:t>
+      </w:r>
+      <w:r>
+        <w:rPr>
+          <w:rFonts w:ascii="Times New Roman" w:hAnsi="Times New Roman" w:cs="Times New Roman"/>
+          <w:i/>
+          <w:sz w:val="24"/>
+          <w:szCs w:val="24"/>
+        </w:rPr>
+        <w:t>x</w:t>
+      </w:r>
+      <w:r>
+        <w:rPr>
+          <w:rFonts w:ascii="Times New Roman" w:hAnsi="Times New Roman" w:cs="Times New Roman"/>
+          <w:sz w:val="24"/>
+          <w:szCs w:val="24"/>
+        </w:rPr>
+        <w:t xml:space="preserve"> or </w:t>
+      </w:r>
+      <w:r>
+        <w:rPr>
+          <w:rFonts w:ascii="Times New Roman" w:hAnsi="Times New Roman" w:cs="Times New Roman"/>
+          <w:i/>
+          <w:sz w:val="24"/>
+          <w:szCs w:val="24"/>
+        </w:rPr>
+        <w:t>y</w:t>
+      </w:r>
+      <w:r>
+        <w:rPr>
+          <w:rFonts w:ascii="Times New Roman" w:hAnsi="Times New Roman" w:cs="Times New Roman"/>
+          <w:sz w:val="24"/>
+          <w:szCs w:val="24"/>
+        </w:rPr>
+        <w:t xml:space="preserve"> value is beyond a given threshold. For a forest made up of one tree of depth two the regressor produced a tree with a root splitting rule </w:t>
+      </w:r>
+      <m:oMath>
+        <m:r>
+          <w:rPr>
+            <w:rFonts w:ascii="Cambria Math" w:hAnsi="Cambria Math" w:cs="Times New Roman"/>
+            <w:sz w:val="24"/>
+            <w:szCs w:val="24"/>
+          </w:rPr>
+          <m:t>if y&lt;188.5</m:t>
+        </m:r>
+      </m:oMath>
+      <w:r>
+        <w:rPr>
+          <w:rFonts w:ascii="Times New Roman" w:eastAsiaTheme="minorEastAsia" w:hAnsi="Times New Roman" w:cs="Times New Roman"/>
+          <w:sz w:val="24"/>
+          <w:szCs w:val="24"/>
+        </w:rPr>
+        <w:t xml:space="preserve"> where </w:t>
+      </w:r>
+      <m:oMath>
+        <m:r>
+          <w:rPr>
+            <w:rFonts w:ascii="Cambria Math" w:eastAsiaTheme="minorEastAsia" w:hAnsi="Cambria Math" w:cs="Times New Roman"/>
+            <w:sz w:val="24"/>
+            <w:szCs w:val="24"/>
+          </w:rPr>
+          <m:t>y</m:t>
+        </m:r>
+      </m:oMath>
+      <w:r>
+        <w:rPr>
+          <w:rFonts w:ascii="Times New Roman" w:eastAsiaTheme="minorEastAsia" w:hAnsi="Times New Roman" w:cs="Times New Roman"/>
+          <w:sz w:val="24"/>
+          <w:szCs w:val="24"/>
+        </w:rPr>
+        <w:t xml:space="preserve"> is the second pixel coordinate.</w:t>
+      </w:r>
+    </w:p>
+    <w:p>
+      <w:pPr>
+        <w:pStyle w:val="ListParagraph"/>
+        <w:ind w:left="2160"/>
+        <w:rPr>
+          <w:rFonts w:ascii="Times New Roman" w:hAnsi="Times New Roman" w:cs="Times New Roman"/>
+          <w:sz w:val="24"/>
+          <w:szCs w:val="24"/>
+        </w:rPr>
+      </w:pPr>
+    </w:p>
+    <w:p>
+      <w:pPr>
+        <w:pStyle w:val="ListParagraph"/>
+        <w:numPr>
+          <w:ilvl w:val="2"/>
+          <w:numId w:val="1"/>
+        </w:numPr>
+        <w:rPr>
+          <w:rFonts w:ascii="Times New Roman" w:hAnsi="Times New Roman" w:cs="Times New Roman"/>
+          <w:sz w:val="24"/>
+          <w:szCs w:val="24"/>
+        </w:rPr>
+      </w:pPr>
+      <w:r>
+        <w:rPr>
+          <w:rFonts w:ascii="Times New Roman" w:hAnsi="Times New Roman" w:cs="Times New Roman"/>
+          <w:sz w:val="24"/>
+          <w:szCs w:val="24"/>
+        </w:rPr>
+        <w:t xml:space="preserve">The resulting image looks “blocky” – distinct rectangles of color can be seen which makes the image look somewhat pixelated. It looks this way because our trees are simply producing splits along each axis. Of course, the split positions aren’t selected randomly, they’re positioned to minimize error, which is why we see the rectangles approximate the shapes in the </w:t>
+      </w:r>
+      <w:r>
+        <w:rPr>
+          <w:rFonts w:ascii="Times New Roman" w:hAnsi="Times New Roman" w:cs="Times New Roman"/>
+          <w:sz w:val="24"/>
+          <w:szCs w:val="24"/>
+        </w:rPr>
+        <w:lastRenderedPageBreak/>
+        <w:t>original image (for the Mona Lisa we see splits separating the portions of the background, the face, hair, chest, etc.)</w:t>
+      </w:r>
+    </w:p>
+    <w:p>
+      <w:pPr>
+        <w:pStyle w:val="ListParagraph"/>
+        <w:rPr>
+          <w:rFonts w:ascii="Times New Roman" w:hAnsi="Times New Roman" w:cs="Times New Roman"/>
+          <w:sz w:val="24"/>
+          <w:szCs w:val="24"/>
+        </w:rPr>
+      </w:pPr>
+    </w:p>
+    <w:p>
+      <w:pPr>
+        <w:pStyle w:val="ListParagraph"/>
+        <w:numPr>
+          <w:ilvl w:val="2"/>
+          <w:numId w:val="1"/>
+        </w:numPr>
+        <w:rPr>
+          <w:rFonts w:ascii="Times New Roman" w:hAnsi="Times New Roman" w:cs="Times New Roman"/>
+          <w:sz w:val="24"/>
+          <w:szCs w:val="24"/>
+        </w:rPr>
+      </w:pPr>
+      <w:r>
+        <w:rPr>
+          <w:rFonts w:ascii="Times New Roman" w:hAnsi="Times New Roman" w:cs="Times New Roman"/>
+          <w:sz w:val="24"/>
+          <w:szCs w:val="24"/>
+        </w:rPr>
+        <w:t xml:space="preserve">There can be as many patches of color as there are leaves in the tree. If a tree is dense then this will be </w:t>
+      </w:r>
+      <m:oMath>
+        <m:sSup>
+          <m:sSupPr>
+            <m:ctrlPr>
+              <w:rPr>
+                <w:rFonts w:ascii="Cambria Math" w:hAnsi="Cambria Math" w:cs="Times New Roman"/>
+                <w:i/>
+                <w:sz w:val="24"/>
+                <w:szCs w:val="24"/>
+              </w:rPr>
+            </m:ctrlPr>
+          </m:sSupPr>
+          <m:e>
+            <m:r>
+              <w:rPr>
+                <w:rFonts w:ascii="Cambria Math" w:hAnsi="Cambria Math" w:cs="Times New Roman"/>
+                <w:sz w:val="24"/>
+                <w:szCs w:val="24"/>
+              </w:rPr>
+              <m:t>2</m:t>
+            </m:r>
+          </m:e>
+          <m:sup>
+            <m:r>
+              <w:rPr>
+                <w:rFonts w:ascii="Cambria Math" w:hAnsi="Cambria Math" w:cs="Times New Roman"/>
+                <w:sz w:val="24"/>
+                <w:szCs w:val="24"/>
+              </w:rPr>
+              <m:t>d</m:t>
+            </m:r>
+          </m:sup>
+        </m:sSup>
+      </m:oMath>
+      <w:r>
+        <w:rPr>
+          <w:rFonts w:ascii="Times New Roman" w:eastAsiaTheme="minorEastAsia" w:hAnsi="Times New Roman" w:cs="Times New Roman"/>
+          <w:sz w:val="24"/>
+          <w:szCs w:val="24"/>
+        </w:rPr>
+        <w:t xml:space="preserve"> where </w:t>
+      </w:r>
+      <m:oMath>
+        <m:r>
+          <w:rPr>
+            <w:rFonts w:ascii="Cambria Math" w:eastAsiaTheme="minorEastAsia" w:hAnsi="Cambria Math" w:cs="Times New Roman"/>
+            <w:sz w:val="24"/>
+            <w:szCs w:val="24"/>
+          </w:rPr>
+          <m:t>d</m:t>
+        </m:r>
+      </m:oMath>
+      <w:r>
+        <w:rPr>
+          <w:rFonts w:ascii="Times New Roman" w:eastAsiaTheme="minorEastAsia" w:hAnsi="Times New Roman" w:cs="Times New Roman"/>
+          <w:sz w:val="24"/>
+          <w:szCs w:val="24"/>
+        </w:rPr>
+        <w:t xml:space="preserve"> is the depth of the tree.</w:t>
+      </w:r>
+    </w:p>
+    <w:p>
+      <w:pPr>
+        <w:pStyle w:val="ListParagraph"/>
+        <w:rPr>
+          <w:rFonts w:ascii="Times New Roman" w:hAnsi="Times New Roman" w:cs="Times New Roman"/>
+          <w:sz w:val="24"/>
+          <w:szCs w:val="24"/>
+        </w:rPr>
+      </w:pPr>
+    </w:p>
+    <w:p>
+      <w:pPr>
+        <w:pStyle w:val="ListParagraph"/>
+        <w:numPr>
+          <w:ilvl w:val="2"/>
+          <w:numId w:val="1"/>
+        </w:numPr>
+        <w:rPr>
+          <w:rFonts w:ascii="Times New Roman" w:hAnsi="Times New Roman" w:cs="Times New Roman"/>
+          <w:sz w:val="24"/>
+          <w:szCs w:val="24"/>
+        </w:rPr>
+      </w:pPr>
+      <w:r>
+        <w:rPr>
+          <w:rFonts w:ascii="Times New Roman" w:hAnsi="Times New Roman" w:cs="Times New Roman"/>
+          <w:sz w:val="24"/>
+          <w:szCs w:val="24"/>
+        </w:rPr>
+        <w:t xml:space="preserve">The number of patches of color in the resulting image shouldn’t be affected by </w:t>
+      </w:r>
+      <m:oMath>
+        <m:r>
+          <w:rPr>
+            <w:rFonts w:ascii="Cambria Math" w:hAnsi="Cambria Math" w:cs="Times New Roman"/>
+            <w:sz w:val="24"/>
+            <w:szCs w:val="24"/>
+          </w:rPr>
+          <m:t>n</m:t>
+        </m:r>
+      </m:oMath>
+      <w:r>
+        <w:rPr>
+          <w:rFonts w:ascii="Times New Roman" w:eastAsiaTheme="minorEastAsia" w:hAnsi="Times New Roman" w:cs="Times New Roman"/>
+          <w:sz w:val="24"/>
+          <w:szCs w:val="24"/>
+        </w:rPr>
+        <w:t>, the number of trees, because each tree is only offering a vote for the final color. Th</w:t>
+      </w:r>
+      <w:r>
+        <w:rPr>
+          <w:rFonts w:ascii="Times New Roman" w:eastAsiaTheme="minorEastAsia" w:hAnsi="Times New Roman" w:cs="Times New Roman"/>
+          <w:sz w:val="24"/>
+          <w:szCs w:val="24"/>
+        </w:rPr>
+        <w:t xml:space="preserve">e number of patches of color depends on the number of leaf nodes in the largest tree within the forest (assuming consistent tie-breaking rules). Consider a forest of 100 trees, each tree with one split and two unique color votes: given a point you’ll have 100 votes for different colors and must then choose one, and you’ll only be able to produce two color patches in the output. If you have 99 trees in your forest of depth one and one tree of depth two then you can have up to four color patches in the output if the </w:t>
+      </w:r>
+      <w:r>
+        <w:rPr>
+          <w:rFonts w:ascii="Times New Roman" w:eastAsiaTheme="minorEastAsia" w:hAnsi="Times New Roman" w:cs="Times New Roman"/>
+          <w:sz w:val="24"/>
+          <w:szCs w:val="24"/>
+        </w:rPr>
+        <w:t>tie-breaking always favors the tree of depth two.</w:t>
+      </w:r>
     </w:p>
     <w:sectPr>
       <w:pgSz w:w="12240" w:h="15840"/>
@@ -1705,6 +3660,16 @@
       <w:contextualSpacing/>
     </w:pPr>
   </w:style>
+  <w:style w:type="character" w:styleId="PlaceholderText">
+    <w:name w:val="Placeholder Text"/>
+    <w:basedOn w:val="DefaultParagraphFont"/>
+    <w:uiPriority w:val="99"/>
+    <w:semiHidden/>
+    <w:rsid w:val="00A04090"/>
+    <w:rPr>
+      <w:color w:val="808080"/>
+    </w:rPr>
+  </w:style>
 </w:styles>
 </file>
 

</xml_diff>